<commit_message>
update the the README.md
</commit_message>
<xml_diff>
--- a/Literature review/Deciphering Silent Speech: A Multi-dimensional Neural Network Approach Using Conv3D, LSTM, and CTC for Lip-reading.docx
+++ b/Literature review/Deciphering Silent Speech: A Multi-dimensional Neural Network Approach Using Conv3D, LSTM, and CTC for Lip-reading.docx
@@ -28,17 +28,57 @@
     </w:p>
     <w:p>
       <w:pPr>
-        <w:rPr>
-          <w:rFonts w:hint="default" w:eastAsia="SimSun"/>
+        <w:jc w:val="center"/>
+        <w:rPr>
+          <w:rFonts w:hint="eastAsia" w:eastAsia="宋体"/>
           <w:lang w:val="en-US" w:eastAsia="zh-CN"/>
         </w:rPr>
       </w:pPr>
       <w:r>
         <w:rPr>
-          <w:rFonts w:hint="eastAsia" w:eastAsia="SimSun"/>
+          <w:rFonts w:hint="eastAsia" w:eastAsia="宋体"/>
           <w:lang w:val="en-US" w:eastAsia="zh-CN"/>
         </w:rPr>
         <w:t>Zhenyi Li</w:t>
+      </w:r>
+    </w:p>
+    <w:p>
+      <w:pPr>
+        <w:pStyle w:val="26"/>
+        <w:rPr>
+          <w:rFonts w:hint="default"/>
+          <w:lang w:eastAsia="zh-CN"/>
+        </w:rPr>
+      </w:pPr>
+      <w:r>
+        <w:rPr>
+          <w:rFonts w:hint="default"/>
+          <w:lang w:val="en-US" w:eastAsia="zh-CN"/>
+        </w:rPr>
+        <w:t xml:space="preserve">Student </w:t>
+      </w:r>
+      <w:r>
+        <w:rPr>
+          <w:rFonts w:hint="default"/>
+          <w:lang w:eastAsia="zh-CN"/>
+        </w:rPr>
+        <w:t>Number</w:t>
+      </w:r>
+    </w:p>
+    <w:p>
+      <w:pPr>
+        <w:jc w:val="center"/>
+        <w:rPr>
+          <w:rFonts w:hint="default"/>
+          <w:lang w:eastAsia="zh-CN"/>
+        </w:rPr>
+      </w:pPr>
+      <w:r>
+        <w:rPr>
+          <w:rFonts w:hint="default"/>
+          <w:lang w:eastAsia="zh-CN"/>
+        </w:rPr>
+        <w:t>A00315981</w:t>
       </w:r>
     </w:p>
     <w:p/>
@@ -54,7 +94,7 @@
       <w:pPr>
         <w:pStyle w:val="26"/>
         <w:rPr>
-          <w:rFonts w:hint="eastAsia" w:eastAsia="SimSun"/>
+          <w:rFonts w:hint="eastAsia" w:eastAsia="宋体"/>
           <w:lang w:val="en-US" w:eastAsia="zh-CN"/>
         </w:rPr>
       </w:pPr>
@@ -63,7 +103,7 @@
       </w:r>
       <w:r>
         <w:rPr>
-          <w:rFonts w:hint="eastAsia" w:eastAsia="SimSun"/>
+          <w:rFonts w:hint="eastAsia" w:eastAsia="宋体"/>
           <w:lang w:val="en-US" w:eastAsia="zh-CN"/>
         </w:rPr>
         <w:t>4</w:t>
@@ -95,9 +135,9 @@
       <w:pPr>
         <w:pStyle w:val="6"/>
       </w:pPr>
-      <w:bookmarkStart w:id="0" w:name="_Toc406051955"/>
-      <w:bookmarkStart w:id="1" w:name="_Toc406008743"/>
-      <w:bookmarkStart w:id="2" w:name="_Toc1416746923"/>
+      <w:bookmarkStart w:id="0" w:name="_Toc406008743"/>
+      <w:bookmarkStart w:id="1" w:name="_Toc1416746923"/>
+      <w:bookmarkStart w:id="2" w:name="_Toc406051955"/>
       <w:r>
         <w:t>Declaration</w:t>
       </w:r>
@@ -149,9 +189,9 @@
           <w:numId w:val="1"/>
         </w:numPr>
       </w:pPr>
-      <w:bookmarkStart w:id="3" w:name="_Toc405989076"/>
-      <w:bookmarkStart w:id="4" w:name="_Toc405989481"/>
-      <w:bookmarkStart w:id="5" w:name="_Toc405989243"/>
+      <w:bookmarkStart w:id="3" w:name="_Toc405989481"/>
+      <w:bookmarkStart w:id="4" w:name="_Toc405989243"/>
+      <w:bookmarkStart w:id="5" w:name="_Toc405989076"/>
       <w:bookmarkStart w:id="6" w:name="_Toc406051956"/>
       <w:bookmarkStart w:id="7" w:name="_Toc406008744"/>
       <w:bookmarkStart w:id="8" w:name="_Toc1139175827"/>
@@ -194,9 +234,9 @@
       <w:pPr>
         <w:pStyle w:val="6"/>
       </w:pPr>
-      <w:bookmarkStart w:id="9" w:name="_Toc406051957"/>
+      <w:bookmarkStart w:id="9" w:name="_Toc1409461649"/>
       <w:bookmarkStart w:id="10" w:name="_Toc406008745"/>
-      <w:bookmarkStart w:id="11" w:name="_Toc1409461649"/>
+      <w:bookmarkStart w:id="11" w:name="_Toc406051957"/>
       <w:r>
         <w:t>Acknowledgements</w:t>
       </w:r>
@@ -4206,7 +4246,19 @@
         <w:rPr>
           <w:rFonts w:hint="default"/>
         </w:rPr>
-        <w:t>Recurrent Neural Networks (RNNs) are pivotal in modeling sequence data, and the Long Short-Term Memory (LSTM) and Gated Recurrent Unit (GRU) architectures are two of the most popular RNN types used to capture temporal information effectively. Both are desgined to address the vanishing gradient problem commonly associated wth standard RNNs, thereby enabling the learning of dependencies at different time scales.</w:t>
+        <w:t>Recurrent Neural Networks (RNNs) are pivotal in modeling sequence data, and the Long Short-Term Memory (LSTM) and Gated Recurrent Unit (GRU) architectures are two of the most popular RNN types used to capture temporal information effectively. Both are desgined to address the vanishing gradient problem commonly associated w</w:t>
+      </w:r>
+      <w:r>
+        <w:rPr>
+          <w:rFonts w:hint="default"/>
+        </w:rPr>
+        <w:t>i</w:t>
+      </w:r>
+      <w:r>
+        <w:rPr>
+          <w:rFonts w:hint="default"/>
+        </w:rPr>
+        <w:t>th standard RNNs, thereby enabling the learning of dependencies at different time scales.</w:t>
       </w:r>
     </w:p>
     <w:p>
@@ -4376,7 +4428,7 @@
       </w:pPr>
       <w:r>
         <w:rPr>
-          <w:rFonts w:ascii="SimSun" w:hAnsi="SimSun" w:eastAsia="SimSun" w:cs="SimSun"/>
+          <w:rFonts w:ascii="宋体" w:hAnsi="宋体" w:eastAsia="宋体" w:cs="宋体"/>
           <w:kern w:val="0"/>
           <w:sz w:val="24"/>
           <w:szCs w:val="24"/>
@@ -4591,7 +4643,7 @@
         <w:ind w:firstLine="720" w:firstLineChars="0"/>
         <w:jc w:val="left"/>
         <w:rPr>
-          <w:rFonts w:ascii="SimSun" w:hAnsi="SimSun" w:eastAsia="SimSun" w:cs="SimSun"/>
+          <w:rFonts w:ascii="宋体" w:hAnsi="宋体" w:eastAsia="宋体" w:cs="宋体"/>
           <w:kern w:val="0"/>
           <w:sz w:val="24"/>
           <w:szCs w:val="24"/>
@@ -4600,7 +4652,7 @@
       </w:pPr>
       <w:r>
         <w:rPr>
-          <w:rFonts w:ascii="SimSun" w:hAnsi="SimSun" w:eastAsia="SimSun" w:cs="SimSun"/>
+          <w:rFonts w:ascii="宋体" w:hAnsi="宋体" w:eastAsia="宋体" w:cs="宋体"/>
           <w:kern w:val="0"/>
           <w:sz w:val="24"/>
           <w:szCs w:val="24"/>
@@ -5963,6 +6015,13 @@
     <w:p>
       <w:pPr>
         <w:rPr>
+          <w:lang w:val="en-US" w:eastAsia="en-US"/>
+        </w:rPr>
+      </w:pPr>
+    </w:p>
+    <w:p>
+      <w:pPr>
+        <w:rPr>
           <w:rFonts w:hint="default"/>
           <w:lang w:val="en-US" w:eastAsia="en-US"/>
         </w:rPr>
@@ -6959,6 +7018,20 @@
         <w:t>Dataset</w:t>
       </w:r>
       <w:bookmarkEnd w:id="29"/>
+      <w:r>
+        <w:rPr>
+          <w:rFonts w:hint="default"/>
+          <w:lang w:eastAsia="en-US"/>
+        </w:rPr>
+        <w:t>s</w:t>
+      </w:r>
+    </w:p>
+    <w:p>
+      <w:pPr>
+        <w:rPr>
+          <w:lang w:val="en-US" w:eastAsia="en-US"/>
+        </w:rPr>
+      </w:pPr>
     </w:p>
     <w:p>
       <w:pPr>
@@ -7282,7 +7355,21 @@
           <w:rFonts w:hint="default"/>
           <w:lang w:val="en-US" w:eastAsia="en-US"/>
         </w:rPr>
-        <w:t>Controlled environment videos serve well as benchmarks for evaluating VSR pipelines, to pre-train models, and to accelerate training convergence. However, the need to develop proper lip-reading datasets from videos recorded in uncontrolled, or ‘in the wild’, scenarios remains critical. Therefore, a robust dataset preparation technique must be designed to automate the annotation process and increase dataset utility.</w:t>
+        <w:t>Controlled environment videos serve well as benchmarks for evaluating VSR pipelines, to pre-</w:t>
+      </w:r>
+      <w:r>
+        <w:rPr>
+          <w:rFonts w:hint="default"/>
+          <w:lang w:eastAsia="en-US"/>
+        </w:rPr>
+        <w:t>train</w:t>
+      </w:r>
+      <w:r>
+        <w:rPr>
+          <w:rFonts w:hint="default"/>
+          <w:lang w:val="en-US" w:eastAsia="en-US"/>
+        </w:rPr>
+        <w:t xml:space="preserve"> models, and to accelerate training convergence. However, the need to develop proper lip-reading datasets from videos recorded in uncontrolled, or ‘in the wild’, scenarios remains critical. Therefore, a robust dataset preparation technique must be designed to automate the annotation process and increase dataset utility.</w:t>
       </w:r>
     </w:p>
     <w:p>
@@ -7620,30 +7707,13 @@
         </w:tblCellMar>
       </w:tblPr>
       <w:tblGrid>
-        <w:gridCol w:w="1607"/>
-        <w:gridCol w:w="3590"/>
-        <w:gridCol w:w="971"/>
-        <w:gridCol w:w="1180"/>
-        <w:gridCol w:w="1749"/>
+        <w:gridCol w:w="1547"/>
+        <w:gridCol w:w="3458"/>
+        <w:gridCol w:w="999"/>
+        <w:gridCol w:w="1219"/>
+        <w:gridCol w:w="1874"/>
       </w:tblGrid>
       <w:tr>
-        <w:tblPrEx>
-          <w:tblBorders>
-            <w:top w:val="single" w:color="E3E3E3" w:sz="2" w:space="0"/>
-            <w:left w:val="single" w:color="E3E3E3" w:sz="2" w:space="0"/>
-            <w:bottom w:val="single" w:color="E3E3E3" w:sz="2" w:space="0"/>
-            <w:right w:val="single" w:color="E3E3E3" w:sz="2" w:space="0"/>
-            <w:insideH w:val="none" w:color="auto" w:sz="0" w:space="0"/>
-            <w:insideV w:val="none" w:color="auto" w:sz="0" w:space="0"/>
-          </w:tblBorders>
-          <w:shd w:val="clear" w:color="auto" w:fill="FFFFFF"/>
-          <w:tblCellMar>
-            <w:top w:w="15" w:type="dxa"/>
-            <w:left w:w="15" w:type="dxa"/>
-            <w:bottom w:w="15" w:type="dxa"/>
-            <w:right w:w="15" w:type="dxa"/>
-          </w:tblCellMar>
-        </w:tblPrEx>
         <w:trPr>
           <w:trHeight w:val="656" w:hRule="atLeast"/>
           <w:tblHeader/>
@@ -7930,13 +8000,6 @@
             <w:insideH w:val="none" w:color="auto" w:sz="0" w:space="0"/>
             <w:insideV w:val="none" w:color="auto" w:sz="0" w:space="0"/>
           </w:tblBorders>
-          <w:shd w:val="clear" w:color="auto" w:fill="FFFFFF"/>
-          <w:tblCellMar>
-            <w:top w:w="15" w:type="dxa"/>
-            <w:left w:w="15" w:type="dxa"/>
-            <w:bottom w:w="15" w:type="dxa"/>
-            <w:right w:w="15" w:type="dxa"/>
-          </w:tblCellMar>
         </w:tblPrEx>
         <w:trPr>
           <w:trHeight w:val="759" w:hRule="atLeast"/>
@@ -8208,13 +8271,6 @@
             <w:insideH w:val="none" w:color="auto" w:sz="0" w:space="0"/>
             <w:insideV w:val="none" w:color="auto" w:sz="0" w:space="0"/>
           </w:tblBorders>
-          <w:shd w:val="clear" w:color="auto" w:fill="FFFFFF"/>
-          <w:tblCellMar>
-            <w:top w:w="15" w:type="dxa"/>
-            <w:left w:w="15" w:type="dxa"/>
-            <w:bottom w:w="15" w:type="dxa"/>
-            <w:right w:w="15" w:type="dxa"/>
-          </w:tblCellMar>
         </w:tblPrEx>
         <w:trPr>
           <w:trHeight w:val="759" w:hRule="atLeast"/>
@@ -8486,13 +8542,6 @@
             <w:insideH w:val="none" w:color="auto" w:sz="0" w:space="0"/>
             <w:insideV w:val="none" w:color="auto" w:sz="0" w:space="0"/>
           </w:tblBorders>
-          <w:shd w:val="clear" w:color="auto" w:fill="FFFFFF"/>
-          <w:tblCellMar>
-            <w:top w:w="15" w:type="dxa"/>
-            <w:left w:w="15" w:type="dxa"/>
-            <w:bottom w:w="15" w:type="dxa"/>
-            <w:right w:w="15" w:type="dxa"/>
-          </w:tblCellMar>
         </w:tblPrEx>
         <w:trPr>
           <w:trHeight w:val="982" w:hRule="atLeast"/>
@@ -8764,13 +8813,6 @@
             <w:insideH w:val="none" w:color="auto" w:sz="0" w:space="0"/>
             <w:insideV w:val="none" w:color="auto" w:sz="0" w:space="0"/>
           </w:tblBorders>
-          <w:shd w:val="clear" w:color="auto" w:fill="FFFFFF"/>
-          <w:tblCellMar>
-            <w:top w:w="15" w:type="dxa"/>
-            <w:left w:w="15" w:type="dxa"/>
-            <w:bottom w:w="15" w:type="dxa"/>
-            <w:right w:w="15" w:type="dxa"/>
-          </w:tblCellMar>
         </w:tblPrEx>
         <w:trPr>
           <w:trHeight w:val="759" w:hRule="atLeast"/>
@@ -9042,7 +9084,6 @@
             <w:insideH w:val="none" w:color="auto" w:sz="0" w:space="0"/>
             <w:insideV w:val="none" w:color="auto" w:sz="0" w:space="0"/>
           </w:tblBorders>
-          <w:shd w:val="clear" w:color="auto" w:fill="FFFFFF"/>
         </w:tblPrEx>
         <w:trPr>
           <w:trHeight w:val="595" w:hRule="atLeast"/>
@@ -9314,13 +9355,6 @@
             <w:insideH w:val="none" w:color="auto" w:sz="0" w:space="0"/>
             <w:insideV w:val="none" w:color="auto" w:sz="0" w:space="0"/>
           </w:tblBorders>
-          <w:shd w:val="clear" w:color="auto" w:fill="FFFFFF"/>
-          <w:tblCellMar>
-            <w:top w:w="15" w:type="dxa"/>
-            <w:left w:w="15" w:type="dxa"/>
-            <w:bottom w:w="15" w:type="dxa"/>
-            <w:right w:w="15" w:type="dxa"/>
-          </w:tblCellMar>
         </w:tblPrEx>
         <w:trPr>
           <w:trHeight w:val="759" w:hRule="atLeast"/>
@@ -9592,13 +9626,6 @@
             <w:insideH w:val="none" w:color="auto" w:sz="0" w:space="0"/>
             <w:insideV w:val="none" w:color="auto" w:sz="0" w:space="0"/>
           </w:tblBorders>
-          <w:shd w:val="clear" w:color="auto" w:fill="FFFFFF"/>
-          <w:tblCellMar>
-            <w:top w:w="15" w:type="dxa"/>
-            <w:left w:w="15" w:type="dxa"/>
-            <w:bottom w:w="15" w:type="dxa"/>
-            <w:right w:w="15" w:type="dxa"/>
-          </w:tblCellMar>
         </w:tblPrEx>
         <w:trPr>
           <w:trHeight w:val="759" w:hRule="atLeast"/>
@@ -9870,13 +9897,6 @@
             <w:insideH w:val="none" w:color="auto" w:sz="0" w:space="0"/>
             <w:insideV w:val="none" w:color="auto" w:sz="0" w:space="0"/>
           </w:tblBorders>
-          <w:shd w:val="clear" w:color="auto" w:fill="FFFFFF"/>
-          <w:tblCellMar>
-            <w:top w:w="15" w:type="dxa"/>
-            <w:left w:w="15" w:type="dxa"/>
-            <w:bottom w:w="15" w:type="dxa"/>
-            <w:right w:w="15" w:type="dxa"/>
-          </w:tblCellMar>
         </w:tblPrEx>
         <w:trPr>
           <w:trHeight w:val="780" w:hRule="atLeast"/>
@@ -10143,8 +10163,8 @@
       <w:pPr>
         <w:pStyle w:val="80"/>
       </w:pPr>
-      <w:bookmarkStart w:id="30" w:name="_Toc1013378619"/>
-      <w:bookmarkStart w:id="31" w:name="_Toc1878220884"/>
+      <w:bookmarkStart w:id="30" w:name="_Toc1878220884"/>
+      <w:bookmarkStart w:id="31" w:name="_Toc1013378619"/>
       <w:r>
         <w:rPr>
           <w:rFonts w:hint="default"/>
@@ -11062,13 +11082,13 @@
       <w:pPr>
         <w:pStyle w:val="2"/>
       </w:pPr>
-      <w:bookmarkStart w:id="34" w:name="_Toc406051964"/>
-      <w:bookmarkStart w:id="35" w:name="_Toc406008752"/>
-      <w:bookmarkStart w:id="36" w:name="_Toc405989247"/>
-      <w:bookmarkStart w:id="37" w:name="_Toc405989485"/>
-      <w:bookmarkStart w:id="38" w:name="_Toc406006435"/>
-      <w:bookmarkStart w:id="39" w:name="_Toc405989080"/>
-      <w:bookmarkStart w:id="40" w:name="_Toc432203317"/>
+      <w:bookmarkStart w:id="34" w:name="_Toc405989247"/>
+      <w:bookmarkStart w:id="35" w:name="_Toc405989485"/>
+      <w:bookmarkStart w:id="36" w:name="_Toc406006435"/>
+      <w:bookmarkStart w:id="37" w:name="_Toc406008752"/>
+      <w:bookmarkStart w:id="38" w:name="_Toc406051964"/>
+      <w:bookmarkStart w:id="39" w:name="_Toc432203317"/>
+      <w:bookmarkStart w:id="40" w:name="_Toc405989080"/>
       <w:r>
         <w:t>System Design</w:t>
       </w:r>
@@ -11549,9 +11569,6 @@
     <w:p>
       <w:pPr>
         <w:pStyle w:val="14"/>
-        <w:rPr>
-          <w:rFonts w:hint="default"/>
-        </w:rPr>
       </w:pPr>
       <w:r>
         <w:t>The penultimate stage of the process involves the output from the LSTM layers being channeled into a Connectionist Temporal Classification (CTC) layer. This CTC layer plays a pivotal role in aligning the variably timed input sequences with the corresponding textual labels, thereby enabling the model to generate accurate transcriptions of the spoken words captured in the video frames.</w:t>
@@ -11560,9 +11577,9 @@
     <w:tbl>
       <w:tblPr>
         <w:tblStyle w:val="12"/>
-        <w:tblpPr w:leftFromText="180" w:rightFromText="180" w:vertAnchor="text" w:horzAnchor="page" w:tblpX="73" w:tblpY="258"/>
+        <w:tblpPr w:leftFromText="180" w:rightFromText="180" w:vertAnchor="text" w:horzAnchor="page" w:tblpX="1343" w:tblpY="695"/>
         <w:tblOverlap w:val="never"/>
-        <w:tblW w:w="11758" w:type="dxa"/>
+        <w:tblW w:w="9156" w:type="dxa"/>
         <w:tblCellSpacing w:w="15" w:type="dxa"/>
         <w:tblInd w:w="0" w:type="dxa"/>
         <w:tblBorders>
@@ -11583,32 +11600,16 @@
         </w:tblCellMar>
       </w:tblPr>
       <w:tblGrid>
-        <w:gridCol w:w="2905"/>
-        <w:gridCol w:w="3418"/>
-        <w:gridCol w:w="1459"/>
-        <w:gridCol w:w="1459"/>
-        <w:gridCol w:w="1322"/>
-        <w:gridCol w:w="1352"/>
+        <w:gridCol w:w="2136"/>
+        <w:gridCol w:w="2548"/>
+        <w:gridCol w:w="1163"/>
+        <w:gridCol w:w="1163"/>
+        <w:gridCol w:w="1058"/>
+        <w:gridCol w:w="1088"/>
       </w:tblGrid>
       <w:tr>
-        <w:tblPrEx>
-          <w:tblBorders>
-            <w:top w:val="single" w:color="E3E3E3" w:sz="2" w:space="0"/>
-            <w:left w:val="single" w:color="E3E3E3" w:sz="2" w:space="0"/>
-            <w:bottom w:val="single" w:color="E3E3E3" w:sz="2" w:space="0"/>
-            <w:right w:val="single" w:color="E3E3E3" w:sz="2" w:space="0"/>
-            <w:insideH w:val="none" w:color="auto" w:sz="0" w:space="0"/>
-            <w:insideV w:val="none" w:color="auto" w:sz="0" w:space="0"/>
-          </w:tblBorders>
-          <w:tblCellMar>
-            <w:top w:w="15" w:type="dxa"/>
-            <w:left w:w="15" w:type="dxa"/>
-            <w:bottom w:w="15" w:type="dxa"/>
-            <w:right w:w="15" w:type="dxa"/>
-          </w:tblCellMar>
-        </w:tblPrEx>
         <w:trPr>
-          <w:trHeight w:val="1409" w:hRule="atLeast"/>
+          <w:trHeight w:val="1544" w:hRule="atLeast"/>
           <w:tblHeader/>
           <w:tblCellSpacing w:w="15" w:type="dxa"/>
         </w:trPr>
@@ -11643,7 +11644,6 @@
                 <w:lang w:val="en-IE" w:eastAsia="en-US" w:bidi="ar-SA"/>
               </w:rPr>
             </w:pPr>
-            <w:bookmarkStart w:id="125" w:name="_GoBack"/>
             <w:r>
               <w:rPr>
                 <w:rFonts w:hint="default" w:ascii="Verdana" w:hAnsi="Verdana" w:eastAsia="Times New Roman" w:cs="Times New Roman"/>
@@ -11888,16 +11888,9 @@
             <w:insideH w:val="none" w:color="auto" w:sz="0" w:space="0"/>
             <w:insideV w:val="none" w:color="auto" w:sz="0" w:space="0"/>
           </w:tblBorders>
-          <w:shd w:val="clear" w:color="auto" w:fill="FFFFFF"/>
-          <w:tblCellMar>
-            <w:top w:w="15" w:type="dxa"/>
-            <w:left w:w="15" w:type="dxa"/>
-            <w:bottom w:w="15" w:type="dxa"/>
-            <w:right w:w="15" w:type="dxa"/>
-          </w:tblCellMar>
         </w:tblPrEx>
         <w:trPr>
-          <w:trHeight w:val="1022" w:hRule="atLeast"/>
+          <w:trHeight w:val="1114" w:hRule="atLeast"/>
           <w:tblCellSpacing w:w="15" w:type="dxa"/>
         </w:trPr>
         <w:tc>
@@ -12175,16 +12168,9 @@
             <w:insideH w:val="none" w:color="auto" w:sz="0" w:space="0"/>
             <w:insideV w:val="none" w:color="auto" w:sz="0" w:space="0"/>
           </w:tblBorders>
-          <w:shd w:val="clear" w:color="auto" w:fill="FFFFFF"/>
-          <w:tblCellMar>
-            <w:top w:w="15" w:type="dxa"/>
-            <w:left w:w="15" w:type="dxa"/>
-            <w:bottom w:w="15" w:type="dxa"/>
-            <w:right w:w="15" w:type="dxa"/>
-          </w:tblCellMar>
         </w:tblPrEx>
         <w:trPr>
-          <w:trHeight w:val="1022" w:hRule="atLeast"/>
+          <w:trHeight w:val="1114" w:hRule="atLeast"/>
           <w:tblCellSpacing w:w="15" w:type="dxa"/>
         </w:trPr>
         <w:tc>
@@ -12462,16 +12448,9 @@
             <w:insideH w:val="none" w:color="auto" w:sz="0" w:space="0"/>
             <w:insideV w:val="none" w:color="auto" w:sz="0" w:space="0"/>
           </w:tblBorders>
-          <w:shd w:val="clear" w:color="auto" w:fill="FFFFFF"/>
-          <w:tblCellMar>
-            <w:top w:w="15" w:type="dxa"/>
-            <w:left w:w="15" w:type="dxa"/>
-            <w:bottom w:w="15" w:type="dxa"/>
-            <w:right w:w="15" w:type="dxa"/>
-          </w:tblCellMar>
         </w:tblPrEx>
         <w:trPr>
-          <w:trHeight w:val="1022" w:hRule="atLeast"/>
+          <w:trHeight w:val="1114" w:hRule="atLeast"/>
           <w:tblCellSpacing w:w="15" w:type="dxa"/>
         </w:trPr>
         <w:tc>
@@ -12749,16 +12728,9 @@
             <w:insideH w:val="none" w:color="auto" w:sz="0" w:space="0"/>
             <w:insideV w:val="none" w:color="auto" w:sz="0" w:space="0"/>
           </w:tblBorders>
-          <w:shd w:val="clear" w:color="auto" w:fill="FFFFFF"/>
-          <w:tblCellMar>
-            <w:top w:w="15" w:type="dxa"/>
-            <w:left w:w="15" w:type="dxa"/>
-            <w:bottom w:w="15" w:type="dxa"/>
-            <w:right w:w="15" w:type="dxa"/>
-          </w:tblCellMar>
         </w:tblPrEx>
         <w:trPr>
-          <w:trHeight w:val="1030" w:hRule="atLeast"/>
+          <w:trHeight w:val="1120" w:hRule="atLeast"/>
           <w:tblCellSpacing w:w="15" w:type="dxa"/>
         </w:trPr>
         <w:tc>
@@ -13036,16 +13008,9 @@
             <w:insideH w:val="none" w:color="auto" w:sz="0" w:space="0"/>
             <w:insideV w:val="none" w:color="auto" w:sz="0" w:space="0"/>
           </w:tblBorders>
-          <w:shd w:val="clear" w:color="auto" w:fill="FFFFFF"/>
-          <w:tblCellMar>
-            <w:top w:w="15" w:type="dxa"/>
-            <w:left w:w="15" w:type="dxa"/>
-            <w:bottom w:w="15" w:type="dxa"/>
-            <w:right w:w="15" w:type="dxa"/>
-          </w:tblCellMar>
         </w:tblPrEx>
         <w:trPr>
-          <w:trHeight w:val="1035" w:hRule="atLeast"/>
+          <w:trHeight w:val="1124" w:hRule="atLeast"/>
           <w:tblCellSpacing w:w="15" w:type="dxa"/>
         </w:trPr>
         <w:tc>
@@ -13323,16 +13288,9 @@
             <w:insideH w:val="none" w:color="auto" w:sz="0" w:space="0"/>
             <w:insideV w:val="none" w:color="auto" w:sz="0" w:space="0"/>
           </w:tblBorders>
-          <w:shd w:val="clear" w:color="auto" w:fill="FFFFFF"/>
-          <w:tblCellMar>
-            <w:top w:w="15" w:type="dxa"/>
-            <w:left w:w="15" w:type="dxa"/>
-            <w:bottom w:w="15" w:type="dxa"/>
-            <w:right w:w="15" w:type="dxa"/>
-          </w:tblCellMar>
         </w:tblPrEx>
         <w:trPr>
-          <w:trHeight w:val="1029" w:hRule="atLeast"/>
+          <w:trHeight w:val="1119" w:hRule="atLeast"/>
           <w:tblCellSpacing w:w="15" w:type="dxa"/>
         </w:trPr>
         <w:tc>
@@ -13610,16 +13568,9 @@
             <w:insideH w:val="none" w:color="auto" w:sz="0" w:space="0"/>
             <w:insideV w:val="none" w:color="auto" w:sz="0" w:space="0"/>
           </w:tblBorders>
-          <w:shd w:val="clear" w:color="auto" w:fill="FFFFFF"/>
-          <w:tblCellMar>
-            <w:top w:w="15" w:type="dxa"/>
-            <w:left w:w="15" w:type="dxa"/>
-            <w:bottom w:w="15" w:type="dxa"/>
-            <w:right w:w="15" w:type="dxa"/>
-          </w:tblCellMar>
         </w:tblPrEx>
         <w:trPr>
-          <w:trHeight w:val="1022" w:hRule="atLeast"/>
+          <w:trHeight w:val="1114" w:hRule="atLeast"/>
           <w:tblCellSpacing w:w="15" w:type="dxa"/>
         </w:trPr>
         <w:tc>
@@ -13897,16 +13848,9 @@
             <w:insideH w:val="none" w:color="auto" w:sz="0" w:space="0"/>
             <w:insideV w:val="none" w:color="auto" w:sz="0" w:space="0"/>
           </w:tblBorders>
-          <w:shd w:val="clear" w:color="auto" w:fill="FFFFFF"/>
-          <w:tblCellMar>
-            <w:top w:w="15" w:type="dxa"/>
-            <w:left w:w="15" w:type="dxa"/>
-            <w:bottom w:w="15" w:type="dxa"/>
-            <w:right w:w="15" w:type="dxa"/>
-          </w:tblCellMar>
         </w:tblPrEx>
         <w:trPr>
-          <w:trHeight w:val="1022" w:hRule="atLeast"/>
+          <w:trHeight w:val="1114" w:hRule="atLeast"/>
           <w:tblCellSpacing w:w="15" w:type="dxa"/>
         </w:trPr>
         <w:tc>
@@ -14184,16 +14128,9 @@
             <w:insideH w:val="none" w:color="auto" w:sz="0" w:space="0"/>
             <w:insideV w:val="none" w:color="auto" w:sz="0" w:space="0"/>
           </w:tblBorders>
-          <w:shd w:val="clear" w:color="auto" w:fill="FFFFFF"/>
-          <w:tblCellMar>
-            <w:top w:w="15" w:type="dxa"/>
-            <w:left w:w="15" w:type="dxa"/>
-            <w:bottom w:w="15" w:type="dxa"/>
-            <w:right w:w="15" w:type="dxa"/>
-          </w:tblCellMar>
         </w:tblPrEx>
         <w:trPr>
-          <w:trHeight w:val="1022" w:hRule="atLeast"/>
+          <w:trHeight w:val="1114" w:hRule="atLeast"/>
           <w:tblCellSpacing w:w="15" w:type="dxa"/>
         </w:trPr>
         <w:tc>
@@ -14471,16 +14408,9 @@
             <w:insideH w:val="none" w:color="auto" w:sz="0" w:space="0"/>
             <w:insideV w:val="none" w:color="auto" w:sz="0" w:space="0"/>
           </w:tblBorders>
-          <w:shd w:val="clear" w:color="auto" w:fill="FFFFFF"/>
-          <w:tblCellMar>
-            <w:top w:w="15" w:type="dxa"/>
-            <w:left w:w="15" w:type="dxa"/>
-            <w:bottom w:w="15" w:type="dxa"/>
-            <w:right w:w="15" w:type="dxa"/>
-          </w:tblCellMar>
         </w:tblPrEx>
         <w:trPr>
-          <w:trHeight w:val="1022" w:hRule="atLeast"/>
+          <w:trHeight w:val="1128" w:hRule="atLeast"/>
           <w:tblCellSpacing w:w="15" w:type="dxa"/>
         </w:trPr>
         <w:tc>
@@ -14758,16 +14688,9 @@
             <w:insideH w:val="none" w:color="auto" w:sz="0" w:space="0"/>
             <w:insideV w:val="none" w:color="auto" w:sz="0" w:space="0"/>
           </w:tblBorders>
-          <w:shd w:val="clear" w:color="auto" w:fill="FFFFFF"/>
-          <w:tblCellMar>
-            <w:top w:w="15" w:type="dxa"/>
-            <w:left w:w="15" w:type="dxa"/>
-            <w:bottom w:w="15" w:type="dxa"/>
-            <w:right w:w="15" w:type="dxa"/>
-          </w:tblCellMar>
         </w:tblPrEx>
         <w:trPr>
-          <w:trHeight w:val="1022" w:hRule="atLeast"/>
+          <w:trHeight w:val="1117" w:hRule="atLeast"/>
           <w:tblCellSpacing w:w="15" w:type="dxa"/>
         </w:trPr>
         <w:tc>
@@ -15045,16 +14968,9 @@
             <w:insideH w:val="none" w:color="auto" w:sz="0" w:space="0"/>
             <w:insideV w:val="none" w:color="auto" w:sz="0" w:space="0"/>
           </w:tblBorders>
-          <w:shd w:val="clear" w:color="auto" w:fill="FFFFFF"/>
-          <w:tblCellMar>
-            <w:top w:w="15" w:type="dxa"/>
-            <w:left w:w="15" w:type="dxa"/>
-            <w:bottom w:w="15" w:type="dxa"/>
-            <w:right w:w="15" w:type="dxa"/>
-          </w:tblCellMar>
         </w:tblPrEx>
         <w:trPr>
-          <w:trHeight w:val="860" w:hRule="atLeast"/>
+          <w:trHeight w:val="984" w:hRule="atLeast"/>
           <w:tblCellSpacing w:w="15" w:type="dxa"/>
         </w:trPr>
         <w:tc>
@@ -15332,16 +15248,9 @@
             <w:insideH w:val="none" w:color="auto" w:sz="0" w:space="0"/>
             <w:insideV w:val="none" w:color="auto" w:sz="0" w:space="0"/>
           </w:tblBorders>
-          <w:shd w:val="clear" w:color="auto" w:fill="FFFFFF"/>
-          <w:tblCellMar>
-            <w:top w:w="15" w:type="dxa"/>
-            <w:left w:w="15" w:type="dxa"/>
-            <w:bottom w:w="15" w:type="dxa"/>
-            <w:right w:w="15" w:type="dxa"/>
-          </w:tblCellMar>
         </w:tblPrEx>
         <w:trPr>
-          <w:trHeight w:val="860" w:hRule="atLeast"/>
+          <w:trHeight w:val="984" w:hRule="atLeast"/>
           <w:tblCellSpacing w:w="15" w:type="dxa"/>
         </w:trPr>
         <w:tc>
@@ -15619,16 +15528,9 @@
             <w:insideH w:val="none" w:color="auto" w:sz="0" w:space="0"/>
             <w:insideV w:val="none" w:color="auto" w:sz="0" w:space="0"/>
           </w:tblBorders>
-          <w:shd w:val="clear" w:color="auto" w:fill="FFFFFF"/>
-          <w:tblCellMar>
-            <w:top w:w="15" w:type="dxa"/>
-            <w:left w:w="15" w:type="dxa"/>
-            <w:bottom w:w="15" w:type="dxa"/>
-            <w:right w:w="15" w:type="dxa"/>
-          </w:tblCellMar>
         </w:tblPrEx>
         <w:trPr>
-          <w:trHeight w:val="860" w:hRule="atLeast"/>
+          <w:trHeight w:val="984" w:hRule="atLeast"/>
           <w:tblCellSpacing w:w="15" w:type="dxa"/>
         </w:trPr>
         <w:tc>
@@ -15906,16 +15808,9 @@
             <w:insideH w:val="none" w:color="auto" w:sz="0" w:space="0"/>
             <w:insideV w:val="none" w:color="auto" w:sz="0" w:space="0"/>
           </w:tblBorders>
-          <w:shd w:val="clear" w:color="auto" w:fill="FFFFFF"/>
-          <w:tblCellMar>
-            <w:top w:w="15" w:type="dxa"/>
-            <w:left w:w="15" w:type="dxa"/>
-            <w:bottom w:w="15" w:type="dxa"/>
-            <w:right w:w="15" w:type="dxa"/>
-          </w:tblCellMar>
         </w:tblPrEx>
         <w:trPr>
-          <w:trHeight w:val="860" w:hRule="atLeast"/>
+          <w:trHeight w:val="984" w:hRule="atLeast"/>
           <w:tblCellSpacing w:w="15" w:type="dxa"/>
         </w:trPr>
         <w:tc>
@@ -16193,16 +16088,9 @@
             <w:insideH w:val="none" w:color="auto" w:sz="0" w:space="0"/>
             <w:insideV w:val="none" w:color="auto" w:sz="0" w:space="0"/>
           </w:tblBorders>
-          <w:shd w:val="clear" w:color="auto" w:fill="FFFFFF"/>
-          <w:tblCellMar>
-            <w:top w:w="15" w:type="dxa"/>
-            <w:left w:w="15" w:type="dxa"/>
-            <w:bottom w:w="15" w:type="dxa"/>
-            <w:right w:w="15" w:type="dxa"/>
-          </w:tblCellMar>
         </w:tblPrEx>
         <w:trPr>
-          <w:trHeight w:val="999" w:hRule="atLeast"/>
+          <w:trHeight w:val="1166" w:hRule="atLeast"/>
           <w:tblCellSpacing w:w="15" w:type="dxa"/>
         </w:trPr>
         <w:tc>
@@ -16470,8 +16358,15 @@
           </w:p>
         </w:tc>
       </w:tr>
-      <w:bookmarkEnd w:id="125"/>
     </w:tbl>
+    <w:p>
+      <w:pPr>
+        <w:pStyle w:val="14"/>
+        <w:rPr>
+          <w:rFonts w:hint="default"/>
+        </w:rPr>
+      </w:pPr>
+    </w:p>
     <w:p>
       <w:pPr>
         <w:pStyle w:val="80"/>
@@ -16503,6 +16398,30 @@
       </w:r>
       <w:bookmarkEnd w:id="45"/>
       <w:bookmarkEnd w:id="46"/>
+    </w:p>
+    <w:p>
+      <w:pPr>
+        <w:rPr>
+          <w:rFonts w:hint="default"/>
+          <w:lang w:eastAsia="en-US"/>
+        </w:rPr>
+      </w:pPr>
+    </w:p>
+    <w:p>
+      <w:pPr>
+        <w:rPr>
+          <w:rFonts w:hint="default"/>
+          <w:lang w:eastAsia="en-US"/>
+        </w:rPr>
+      </w:pPr>
+    </w:p>
+    <w:p>
+      <w:pPr>
+        <w:rPr>
+          <w:rFonts w:hint="default"/>
+          <w:lang w:eastAsia="en-US"/>
+        </w:rPr>
+      </w:pPr>
     </w:p>
     <w:p>
       <w:pPr>
@@ -16552,27 +16471,11 @@
         </w:tblCellMar>
       </w:tblPr>
       <w:tblGrid>
-        <w:gridCol w:w="1990"/>
-        <w:gridCol w:w="3104"/>
-        <w:gridCol w:w="3924"/>
+        <w:gridCol w:w="1945"/>
+        <w:gridCol w:w="3107"/>
+        <w:gridCol w:w="3966"/>
       </w:tblGrid>
       <w:tr>
-        <w:tblPrEx>
-          <w:tblBorders>
-            <w:top w:val="single" w:color="E3E3E3" w:sz="2" w:space="0"/>
-            <w:left w:val="single" w:color="E3E3E3" w:sz="2" w:space="0"/>
-            <w:bottom w:val="single" w:color="E3E3E3" w:sz="2" w:space="0"/>
-            <w:right w:val="single" w:color="E3E3E3" w:sz="2" w:space="0"/>
-            <w:insideH w:val="none" w:color="auto" w:sz="0" w:space="0"/>
-            <w:insideV w:val="none" w:color="auto" w:sz="0" w:space="0"/>
-          </w:tblBorders>
-          <w:tblCellMar>
-            <w:top w:w="15" w:type="dxa"/>
-            <w:left w:w="15" w:type="dxa"/>
-            <w:bottom w:w="15" w:type="dxa"/>
-            <w:right w:w="15" w:type="dxa"/>
-          </w:tblCellMar>
-        </w:tblPrEx>
         <w:trPr>
           <w:trHeight w:val="724" w:hRule="atLeast"/>
           <w:tblHeader/>
@@ -16709,13 +16612,6 @@
             <w:insideH w:val="none" w:color="auto" w:sz="0" w:space="0"/>
             <w:insideV w:val="none" w:color="auto" w:sz="0" w:space="0"/>
           </w:tblBorders>
-          <w:shd w:val="clear" w:color="auto" w:fill="FFFFFF"/>
-          <w:tblCellMar>
-            <w:top w:w="15" w:type="dxa"/>
-            <w:left w:w="15" w:type="dxa"/>
-            <w:bottom w:w="15" w:type="dxa"/>
-            <w:right w:w="15" w:type="dxa"/>
-          </w:tblCellMar>
         </w:tblPrEx>
         <w:trPr>
           <w:trHeight w:val="675" w:hRule="atLeast"/>
@@ -16852,13 +16748,6 @@
             <w:insideH w:val="none" w:color="auto" w:sz="0" w:space="0"/>
             <w:insideV w:val="none" w:color="auto" w:sz="0" w:space="0"/>
           </w:tblBorders>
-          <w:shd w:val="clear" w:color="auto" w:fill="FFFFFF"/>
-          <w:tblCellMar>
-            <w:top w:w="15" w:type="dxa"/>
-            <w:left w:w="15" w:type="dxa"/>
-            <w:bottom w:w="15" w:type="dxa"/>
-            <w:right w:w="15" w:type="dxa"/>
-          </w:tblCellMar>
         </w:tblPrEx>
         <w:trPr>
           <w:trHeight w:val="724" w:hRule="atLeast"/>
@@ -17046,7 +16935,7 @@
       </w:r>
       <w:r>
         <w:rPr>
-          <w:rFonts w:hint="eastAsia" w:eastAsia="SimSun"/>
+          <w:rFonts w:hint="eastAsia" w:eastAsia="宋体"/>
           <w:lang w:val="en-US" w:eastAsia="zh-CN"/>
         </w:rPr>
         <w:t xml:space="preserve"> </w:t>
@@ -17071,6 +16960,7 @@
       </w:r>
       <w:bookmarkEnd w:id="49"/>
     </w:p>
+    <w:p/>
     <w:p>
       <w:pPr>
         <w:rPr>
@@ -17641,7 +17531,7 @@
     <w:p>
       <w:r>
         <w:rPr>
-          <w:rFonts w:hint="eastAsia" w:eastAsia="SimSun"/>
+          <w:rFonts w:hint="eastAsia" w:eastAsia="宋体"/>
           <w:lang w:val="en-US" w:eastAsia="zh-CN"/>
         </w:rPr>
         <w:t xml:space="preserve">CTC </w:t>
@@ -17879,6 +17769,13 @@
     </w:p>
     <w:p>
       <w:pPr>
+        <w:rPr>
+          <w:rFonts w:hint="default"/>
+        </w:rPr>
+      </w:pPr>
+    </w:p>
+    <w:p>
+      <w:pPr>
         <w:pStyle w:val="82"/>
       </w:pPr>
       <w:r>
@@ -18204,13 +18101,13 @@
       <w:pPr>
         <w:pStyle w:val="2"/>
       </w:pPr>
-      <w:bookmarkStart w:id="59" w:name="_Toc1433597395"/>
+      <w:bookmarkStart w:id="59" w:name="_Toc406051966"/>
       <w:bookmarkStart w:id="60" w:name="_Toc406008754"/>
-      <w:bookmarkStart w:id="61" w:name="_Toc406051966"/>
-      <w:bookmarkStart w:id="62" w:name="_Toc406006437"/>
-      <w:bookmarkStart w:id="63" w:name="_Toc405989249"/>
-      <w:bookmarkStart w:id="64" w:name="_Toc405989487"/>
-      <w:bookmarkStart w:id="65" w:name="_Toc405989082"/>
+      <w:bookmarkStart w:id="61" w:name="_Toc405989249"/>
+      <w:bookmarkStart w:id="62" w:name="_Toc405989082"/>
+      <w:bookmarkStart w:id="63" w:name="_Toc1433597395"/>
+      <w:bookmarkStart w:id="64" w:name="_Toc406006437"/>
+      <w:bookmarkStart w:id="65" w:name="_Toc405989487"/>
       <w:r>
         <w:t>Conclusions</w:t>
       </w:r>
@@ -18248,6 +18145,7 @@
       </w:r>
       <w:bookmarkEnd w:id="67"/>
     </w:p>
+    <w:p/>
     <w:p>
       <w:pPr>
         <w:pStyle w:val="82"/>
@@ -18274,6 +18172,7 @@
       </w:r>
       <w:bookmarkEnd w:id="68"/>
     </w:p>
+    <w:p/>
     <w:p>
       <w:pPr>
         <w:pStyle w:val="82"/>
@@ -18318,6 +18217,19 @@
         <w:t>Concerns</w:t>
       </w:r>
       <w:bookmarkEnd w:id="69"/>
+      <w:r>
+        <w:rPr>
+          <w:rFonts w:hint="default"/>
+        </w:rPr>
+        <w:t xml:space="preserve"> and feature work</w:t>
+      </w:r>
+    </w:p>
+    <w:p>
+      <w:pPr>
+        <w:rPr>
+          <w:rFonts w:hint="default"/>
+        </w:rPr>
+      </w:pPr>
     </w:p>
     <w:p>
       <w:pPr>
@@ -18402,11 +18314,11 @@
       <w:pPr>
         <w:pStyle w:val="6"/>
       </w:pPr>
-      <w:bookmarkStart w:id="70" w:name="_Toc405989488"/>
-      <w:bookmarkStart w:id="71" w:name="_Toc1397712801"/>
-      <w:bookmarkStart w:id="72" w:name="_Toc406008755"/>
-      <w:bookmarkStart w:id="73" w:name="_Toc405989250"/>
-      <w:bookmarkStart w:id="74" w:name="_Toc406051967"/>
+      <w:bookmarkStart w:id="70" w:name="_Toc405989250"/>
+      <w:bookmarkStart w:id="71" w:name="_Toc406008755"/>
+      <w:bookmarkStart w:id="72" w:name="_Toc406051967"/>
+      <w:bookmarkStart w:id="73" w:name="_Toc1397712801"/>
+      <w:bookmarkStart w:id="74" w:name="_Toc405989488"/>
       <w:bookmarkStart w:id="75" w:name="_Toc405989083"/>
       <w:r>
         <w:t>References</w:t>
@@ -18693,7 +18605,7 @@
       </w:r>
       <w:r>
         <w:rPr>
-          <w:rFonts w:hint="eastAsia" w:eastAsia="SimSun"/>
+          <w:rFonts w:hint="eastAsia" w:eastAsia="宋体"/>
           <w:lang w:val="en-US" w:eastAsia="zh-CN"/>
         </w:rPr>
         <w:t xml:space="preserve"> </w:t>
@@ -18706,7 +18618,7 @@
       </w:r>
       <w:r>
         <w:rPr>
-          <w:rFonts w:hint="eastAsia" w:eastAsia="SimSun"/>
+          <w:rFonts w:hint="eastAsia" w:eastAsia="宋体"/>
           <w:lang w:val="en-US" w:eastAsia="zh-CN"/>
         </w:rPr>
         <w:t xml:space="preserve"> </w:t>
@@ -19319,6 +19231,61 @@
     </w:p>
     <w:p>
       <w:pPr>
+        <w:numPr>
+          <w:ilvl w:val="0"/>
+          <w:numId w:val="0"/>
+        </w:numPr>
+        <w:rPr>
+          <w:rFonts w:hint="default"/>
+        </w:rPr>
+      </w:pPr>
+    </w:p>
+    <w:p>
+      <w:pPr>
+        <w:numPr>
+          <w:ilvl w:val="0"/>
+          <w:numId w:val="0"/>
+        </w:numPr>
+        <w:rPr>
+          <w:rFonts w:hint="default"/>
+        </w:rPr>
+      </w:pPr>
+    </w:p>
+    <w:p>
+      <w:pPr>
+        <w:numPr>
+          <w:ilvl w:val="0"/>
+          <w:numId w:val="0"/>
+        </w:numPr>
+        <w:rPr>
+          <w:rFonts w:hint="default"/>
+        </w:rPr>
+      </w:pPr>
+    </w:p>
+    <w:p>
+      <w:pPr>
+        <w:numPr>
+          <w:ilvl w:val="0"/>
+          <w:numId w:val="0"/>
+        </w:numPr>
+        <w:rPr>
+          <w:rFonts w:hint="default"/>
+        </w:rPr>
+      </w:pPr>
+    </w:p>
+    <w:p>
+      <w:pPr>
+        <w:numPr>
+          <w:ilvl w:val="0"/>
+          <w:numId w:val="0"/>
+        </w:numPr>
+        <w:rPr>
+          <w:rFonts w:hint="default"/>
+        </w:rPr>
+      </w:pPr>
+    </w:p>
+    <w:p>
+      <w:pPr>
         <w:rPr>
           <w:rFonts w:hint="default"/>
         </w:rPr>
@@ -19350,12 +19317,12 @@
       <w:pPr>
         <w:pStyle w:val="6"/>
       </w:pPr>
-      <w:bookmarkStart w:id="111" w:name="_Toc406051968"/>
-      <w:bookmarkStart w:id="112" w:name="_Toc935705446"/>
-      <w:bookmarkStart w:id="113" w:name="_Toc405989489"/>
-      <w:bookmarkStart w:id="114" w:name="_Toc405989084"/>
+      <w:bookmarkStart w:id="111" w:name="_Toc405989084"/>
+      <w:bookmarkStart w:id="112" w:name="_Toc406008756"/>
+      <w:bookmarkStart w:id="113" w:name="_Toc406051968"/>
+      <w:bookmarkStart w:id="114" w:name="_Toc935705446"/>
       <w:bookmarkStart w:id="115" w:name="_Toc405989251"/>
-      <w:bookmarkStart w:id="116" w:name="_Toc406008756"/>
+      <w:bookmarkStart w:id="116" w:name="_Toc405989489"/>
       <w:r>
         <w:t>Glossary</w:t>
       </w:r>
@@ -19842,12 +19809,12 @@
       <w:pPr>
         <w:pStyle w:val="6"/>
       </w:pPr>
-      <w:bookmarkStart w:id="117" w:name="_Toc406008757"/>
-      <w:bookmarkStart w:id="118" w:name="_Toc406051969"/>
+      <w:bookmarkStart w:id="117" w:name="_Toc405989490"/>
+      <w:bookmarkStart w:id="118" w:name="_Toc405989252"/>
       <w:bookmarkStart w:id="119" w:name="_Toc1494673664"/>
-      <w:bookmarkStart w:id="120" w:name="_Toc405989252"/>
+      <w:bookmarkStart w:id="120" w:name="_Toc406051969"/>
       <w:bookmarkStart w:id="121" w:name="_Toc405989085"/>
-      <w:bookmarkStart w:id="122" w:name="_Toc405989490"/>
+      <w:bookmarkStart w:id="122" w:name="_Toc406008757"/>
       <w:r>
         <w:t>List of Abbreviations</w:t>
       </w:r>
@@ -19883,26 +19850,10 @@
         </w:tblCellMar>
       </w:tblPr>
       <w:tblGrid>
-        <w:gridCol w:w="2212"/>
-        <w:gridCol w:w="6787"/>
+        <w:gridCol w:w="2131"/>
+        <w:gridCol w:w="6868"/>
       </w:tblGrid>
       <w:tr>
-        <w:tblPrEx>
-          <w:tblBorders>
-            <w:top w:val="single" w:color="E3E3E3" w:sz="2" w:space="0"/>
-            <w:left w:val="single" w:color="E3E3E3" w:sz="2" w:space="0"/>
-            <w:bottom w:val="single" w:color="E3E3E3" w:sz="2" w:space="0"/>
-            <w:right w:val="single" w:color="E3E3E3" w:sz="2" w:space="0"/>
-            <w:insideH w:val="none" w:color="auto" w:sz="0" w:space="0"/>
-            <w:insideV w:val="none" w:color="auto" w:sz="0" w:space="0"/>
-          </w:tblBorders>
-          <w:tblCellMar>
-            <w:top w:w="15" w:type="dxa"/>
-            <w:left w:w="15" w:type="dxa"/>
-            <w:bottom w:w="15" w:type="dxa"/>
-            <w:right w:w="15" w:type="dxa"/>
-          </w:tblCellMar>
-        </w:tblPrEx>
         <w:trPr>
           <w:trHeight w:val="366" w:hRule="atLeast"/>
           <w:tblHeader/>
@@ -20007,7 +19958,6 @@
             <w:insideH w:val="none" w:color="auto" w:sz="0" w:space="0"/>
             <w:insideV w:val="none" w:color="auto" w:sz="0" w:space="0"/>
           </w:tblBorders>
-          <w:shd w:val="clear" w:color="auto" w:fill="FFFFFF"/>
         </w:tblPrEx>
         <w:trPr>
           <w:trHeight w:val="342" w:hRule="atLeast"/>
@@ -20112,13 +20062,6 @@
             <w:insideH w:val="none" w:color="auto" w:sz="0" w:space="0"/>
             <w:insideV w:val="none" w:color="auto" w:sz="0" w:space="0"/>
           </w:tblBorders>
-          <w:shd w:val="clear" w:color="auto" w:fill="FFFFFF"/>
-          <w:tblCellMar>
-            <w:top w:w="15" w:type="dxa"/>
-            <w:left w:w="15" w:type="dxa"/>
-            <w:bottom w:w="15" w:type="dxa"/>
-            <w:right w:w="15" w:type="dxa"/>
-          </w:tblCellMar>
         </w:tblPrEx>
         <w:trPr>
           <w:trHeight w:val="342" w:hRule="atLeast"/>
@@ -20223,7 +20166,6 @@
             <w:insideH w:val="none" w:color="auto" w:sz="0" w:space="0"/>
             <w:insideV w:val="none" w:color="auto" w:sz="0" w:space="0"/>
           </w:tblBorders>
-          <w:shd w:val="clear" w:color="auto" w:fill="FFFFFF"/>
         </w:tblPrEx>
         <w:trPr>
           <w:trHeight w:val="342" w:hRule="atLeast"/>
@@ -20328,13 +20270,6 @@
             <w:insideH w:val="none" w:color="auto" w:sz="0" w:space="0"/>
             <w:insideV w:val="none" w:color="auto" w:sz="0" w:space="0"/>
           </w:tblBorders>
-          <w:shd w:val="clear" w:color="auto" w:fill="FFFFFF"/>
-          <w:tblCellMar>
-            <w:top w:w="15" w:type="dxa"/>
-            <w:left w:w="15" w:type="dxa"/>
-            <w:bottom w:w="15" w:type="dxa"/>
-            <w:right w:w="15" w:type="dxa"/>
-          </w:tblCellMar>
         </w:tblPrEx>
         <w:trPr>
           <w:trHeight w:val="342" w:hRule="atLeast"/>
@@ -20439,7 +20374,6 @@
             <w:insideH w:val="none" w:color="auto" w:sz="0" w:space="0"/>
             <w:insideV w:val="none" w:color="auto" w:sz="0" w:space="0"/>
           </w:tblBorders>
-          <w:shd w:val="clear" w:color="auto" w:fill="FFFFFF"/>
         </w:tblPrEx>
         <w:trPr>
           <w:trHeight w:val="342" w:hRule="atLeast"/>
@@ -20544,13 +20478,6 @@
             <w:insideH w:val="none" w:color="auto" w:sz="0" w:space="0"/>
             <w:insideV w:val="none" w:color="auto" w:sz="0" w:space="0"/>
           </w:tblBorders>
-          <w:shd w:val="clear" w:color="auto" w:fill="FFFFFF"/>
-          <w:tblCellMar>
-            <w:top w:w="15" w:type="dxa"/>
-            <w:left w:w="15" w:type="dxa"/>
-            <w:bottom w:w="15" w:type="dxa"/>
-            <w:right w:w="15" w:type="dxa"/>
-          </w:tblCellMar>
         </w:tblPrEx>
         <w:trPr>
           <w:trHeight w:val="342" w:hRule="atLeast"/>
@@ -20655,7 +20582,6 @@
             <w:insideH w:val="none" w:color="auto" w:sz="0" w:space="0"/>
             <w:insideV w:val="none" w:color="auto" w:sz="0" w:space="0"/>
           </w:tblBorders>
-          <w:shd w:val="clear" w:color="auto" w:fill="FFFFFF"/>
         </w:tblPrEx>
         <w:trPr>
           <w:trHeight w:val="342" w:hRule="atLeast"/>
@@ -20760,13 +20686,6 @@
             <w:insideH w:val="none" w:color="auto" w:sz="0" w:space="0"/>
             <w:insideV w:val="none" w:color="auto" w:sz="0" w:space="0"/>
           </w:tblBorders>
-          <w:shd w:val="clear" w:color="auto" w:fill="FFFFFF"/>
-          <w:tblCellMar>
-            <w:top w:w="15" w:type="dxa"/>
-            <w:left w:w="15" w:type="dxa"/>
-            <w:bottom w:w="15" w:type="dxa"/>
-            <w:right w:w="15" w:type="dxa"/>
-          </w:tblCellMar>
         </w:tblPrEx>
         <w:trPr>
           <w:trHeight w:val="342" w:hRule="atLeast"/>
@@ -20871,7 +20790,6 @@
             <w:insideH w:val="none" w:color="auto" w:sz="0" w:space="0"/>
             <w:insideV w:val="none" w:color="auto" w:sz="0" w:space="0"/>
           </w:tblBorders>
-          <w:shd w:val="clear" w:color="auto" w:fill="FFFFFF"/>
         </w:tblPrEx>
         <w:trPr>
           <w:trHeight w:val="342" w:hRule="atLeast"/>
@@ -20976,13 +20894,6 @@
             <w:insideH w:val="none" w:color="auto" w:sz="0" w:space="0"/>
             <w:insideV w:val="none" w:color="auto" w:sz="0" w:space="0"/>
           </w:tblBorders>
-          <w:shd w:val="clear" w:color="auto" w:fill="FFFFFF"/>
-          <w:tblCellMar>
-            <w:top w:w="15" w:type="dxa"/>
-            <w:left w:w="15" w:type="dxa"/>
-            <w:bottom w:w="15" w:type="dxa"/>
-            <w:right w:w="15" w:type="dxa"/>
-          </w:tblCellMar>
         </w:tblPrEx>
         <w:trPr>
           <w:trHeight w:val="342" w:hRule="atLeast"/>
@@ -21087,7 +20998,6 @@
             <w:insideH w:val="none" w:color="auto" w:sz="0" w:space="0"/>
             <w:insideV w:val="none" w:color="auto" w:sz="0" w:space="0"/>
           </w:tblBorders>
-          <w:shd w:val="clear" w:color="auto" w:fill="FFFFFF"/>
         </w:tblPrEx>
         <w:trPr>
           <w:trHeight w:val="342" w:hRule="atLeast"/>
@@ -21192,13 +21102,6 @@
             <w:insideH w:val="none" w:color="auto" w:sz="0" w:space="0"/>
             <w:insideV w:val="none" w:color="auto" w:sz="0" w:space="0"/>
           </w:tblBorders>
-          <w:shd w:val="clear" w:color="auto" w:fill="FFFFFF"/>
-          <w:tblCellMar>
-            <w:top w:w="15" w:type="dxa"/>
-            <w:left w:w="15" w:type="dxa"/>
-            <w:bottom w:w="15" w:type="dxa"/>
-            <w:right w:w="15" w:type="dxa"/>
-          </w:tblCellMar>
         </w:tblPrEx>
         <w:trPr>
           <w:trHeight w:val="342" w:hRule="atLeast"/>
@@ -21303,7 +21206,6 @@
             <w:insideH w:val="none" w:color="auto" w:sz="0" w:space="0"/>
             <w:insideV w:val="none" w:color="auto" w:sz="0" w:space="0"/>
           </w:tblBorders>
-          <w:shd w:val="clear" w:color="auto" w:fill="FFFFFF"/>
         </w:tblPrEx>
         <w:trPr>
           <w:trHeight w:val="342" w:hRule="atLeast"/>
@@ -21408,13 +21310,6 @@
             <w:insideH w:val="none" w:color="auto" w:sz="0" w:space="0"/>
             <w:insideV w:val="none" w:color="auto" w:sz="0" w:space="0"/>
           </w:tblBorders>
-          <w:shd w:val="clear" w:color="auto" w:fill="FFFFFF"/>
-          <w:tblCellMar>
-            <w:top w:w="15" w:type="dxa"/>
-            <w:left w:w="15" w:type="dxa"/>
-            <w:bottom w:w="15" w:type="dxa"/>
-            <w:right w:w="15" w:type="dxa"/>
-          </w:tblCellMar>
         </w:tblPrEx>
         <w:trPr>
           <w:trHeight w:val="342" w:hRule="atLeast"/>
@@ -21519,7 +21414,6 @@
             <w:insideH w:val="none" w:color="auto" w:sz="0" w:space="0"/>
             <w:insideV w:val="none" w:color="auto" w:sz="0" w:space="0"/>
           </w:tblBorders>
-          <w:shd w:val="clear" w:color="auto" w:fill="FFFFFF"/>
         </w:tblPrEx>
         <w:trPr>
           <w:trHeight w:val="342" w:hRule="atLeast"/>
@@ -21624,13 +21518,6 @@
             <w:insideH w:val="none" w:color="auto" w:sz="0" w:space="0"/>
             <w:insideV w:val="none" w:color="auto" w:sz="0" w:space="0"/>
           </w:tblBorders>
-          <w:shd w:val="clear" w:color="auto" w:fill="FFFFFF"/>
-          <w:tblCellMar>
-            <w:top w:w="15" w:type="dxa"/>
-            <w:left w:w="15" w:type="dxa"/>
-            <w:bottom w:w="15" w:type="dxa"/>
-            <w:right w:w="15" w:type="dxa"/>
-          </w:tblCellMar>
         </w:tblPrEx>
         <w:trPr>
           <w:trHeight w:val="342" w:hRule="atLeast"/>
@@ -21735,7 +21622,6 @@
             <w:insideH w:val="none" w:color="auto" w:sz="0" w:space="0"/>
             <w:insideV w:val="none" w:color="auto" w:sz="0" w:space="0"/>
           </w:tblBorders>
-          <w:shd w:val="clear" w:color="auto" w:fill="FFFFFF"/>
         </w:tblPrEx>
         <w:trPr>
           <w:trHeight w:val="342" w:hRule="atLeast"/>
@@ -21840,13 +21726,6 @@
             <w:insideH w:val="none" w:color="auto" w:sz="0" w:space="0"/>
             <w:insideV w:val="none" w:color="auto" w:sz="0" w:space="0"/>
           </w:tblBorders>
-          <w:shd w:val="clear" w:color="auto" w:fill="FFFFFF"/>
-          <w:tblCellMar>
-            <w:top w:w="15" w:type="dxa"/>
-            <w:left w:w="15" w:type="dxa"/>
-            <w:bottom w:w="15" w:type="dxa"/>
-            <w:right w:w="15" w:type="dxa"/>
-          </w:tblCellMar>
         </w:tblPrEx>
         <w:trPr>
           <w:trHeight w:val="342" w:hRule="atLeast"/>
@@ -21951,7 +21830,6 @@
             <w:insideH w:val="none" w:color="auto" w:sz="0" w:space="0"/>
             <w:insideV w:val="none" w:color="auto" w:sz="0" w:space="0"/>
           </w:tblBorders>
-          <w:shd w:val="clear" w:color="auto" w:fill="FFFFFF"/>
         </w:tblPrEx>
         <w:trPr>
           <w:trHeight w:val="342" w:hRule="atLeast"/>
@@ -22056,13 +21934,6 @@
             <w:insideH w:val="none" w:color="auto" w:sz="0" w:space="0"/>
             <w:insideV w:val="none" w:color="auto" w:sz="0" w:space="0"/>
           </w:tblBorders>
-          <w:shd w:val="clear" w:color="auto" w:fill="FFFFFF"/>
-          <w:tblCellMar>
-            <w:top w:w="15" w:type="dxa"/>
-            <w:left w:w="15" w:type="dxa"/>
-            <w:bottom w:w="15" w:type="dxa"/>
-            <w:right w:w="15" w:type="dxa"/>
-          </w:tblCellMar>
         </w:tblPrEx>
         <w:trPr>
           <w:trHeight w:val="342" w:hRule="atLeast"/>
@@ -22167,7 +22038,6 @@
             <w:insideH w:val="none" w:color="auto" w:sz="0" w:space="0"/>
             <w:insideV w:val="none" w:color="auto" w:sz="0" w:space="0"/>
           </w:tblBorders>
-          <w:shd w:val="clear" w:color="auto" w:fill="FFFFFF"/>
         </w:tblPrEx>
         <w:trPr>
           <w:trHeight w:val="342" w:hRule="atLeast"/>
@@ -22272,13 +22142,6 @@
             <w:insideH w:val="none" w:color="auto" w:sz="0" w:space="0"/>
             <w:insideV w:val="none" w:color="auto" w:sz="0" w:space="0"/>
           </w:tblBorders>
-          <w:shd w:val="clear" w:color="auto" w:fill="FFFFFF"/>
-          <w:tblCellMar>
-            <w:top w:w="15" w:type="dxa"/>
-            <w:left w:w="15" w:type="dxa"/>
-            <w:bottom w:w="15" w:type="dxa"/>
-            <w:right w:w="15" w:type="dxa"/>
-          </w:tblCellMar>
         </w:tblPrEx>
         <w:trPr>
           <w:trHeight w:val="342" w:hRule="atLeast"/>
@@ -22383,7 +22246,6 @@
             <w:insideH w:val="none" w:color="auto" w:sz="0" w:space="0"/>
             <w:insideV w:val="none" w:color="auto" w:sz="0" w:space="0"/>
           </w:tblBorders>
-          <w:shd w:val="clear" w:color="auto" w:fill="FFFFFF"/>
         </w:tblPrEx>
         <w:trPr>
           <w:trHeight w:val="342" w:hRule="atLeast"/>
@@ -22488,13 +22350,6 @@
             <w:insideH w:val="none" w:color="auto" w:sz="0" w:space="0"/>
             <w:insideV w:val="none" w:color="auto" w:sz="0" w:space="0"/>
           </w:tblBorders>
-          <w:shd w:val="clear" w:color="auto" w:fill="FFFFFF"/>
-          <w:tblCellMar>
-            <w:top w:w="15" w:type="dxa"/>
-            <w:left w:w="15" w:type="dxa"/>
-            <w:bottom w:w="15" w:type="dxa"/>
-            <w:right w:w="15" w:type="dxa"/>
-          </w:tblCellMar>
         </w:tblPrEx>
         <w:trPr>
           <w:trHeight w:val="342" w:hRule="atLeast"/>
@@ -22599,7 +22454,6 @@
             <w:insideH w:val="none" w:color="auto" w:sz="0" w:space="0"/>
             <w:insideV w:val="none" w:color="auto" w:sz="0" w:space="0"/>
           </w:tblBorders>
-          <w:shd w:val="clear" w:color="auto" w:fill="FFFFFF"/>
         </w:tblPrEx>
         <w:trPr>
           <w:trHeight w:val="342" w:hRule="atLeast"/>
@@ -22704,13 +22558,6 @@
             <w:insideH w:val="none" w:color="auto" w:sz="0" w:space="0"/>
             <w:insideV w:val="none" w:color="auto" w:sz="0" w:space="0"/>
           </w:tblBorders>
-          <w:shd w:val="clear" w:color="auto" w:fill="FFFFFF"/>
-          <w:tblCellMar>
-            <w:top w:w="15" w:type="dxa"/>
-            <w:left w:w="15" w:type="dxa"/>
-            <w:bottom w:w="15" w:type="dxa"/>
-            <w:right w:w="15" w:type="dxa"/>
-          </w:tblCellMar>
         </w:tblPrEx>
         <w:trPr>
           <w:trHeight w:val="342" w:hRule="atLeast"/>
@@ -22815,7 +22662,6 @@
             <w:insideH w:val="none" w:color="auto" w:sz="0" w:space="0"/>
             <w:insideV w:val="none" w:color="auto" w:sz="0" w:space="0"/>
           </w:tblBorders>
-          <w:shd w:val="clear" w:color="auto" w:fill="FFFFFF"/>
         </w:tblPrEx>
         <w:trPr>
           <w:trHeight w:val="342" w:hRule="atLeast"/>
@@ -22920,13 +22766,6 @@
             <w:insideH w:val="none" w:color="auto" w:sz="0" w:space="0"/>
             <w:insideV w:val="none" w:color="auto" w:sz="0" w:space="0"/>
           </w:tblBorders>
-          <w:shd w:val="clear" w:color="auto" w:fill="FFFFFF"/>
-          <w:tblCellMar>
-            <w:top w:w="15" w:type="dxa"/>
-            <w:left w:w="15" w:type="dxa"/>
-            <w:bottom w:w="15" w:type="dxa"/>
-            <w:right w:w="15" w:type="dxa"/>
-          </w:tblCellMar>
         </w:tblPrEx>
         <w:trPr>
           <w:trHeight w:val="342" w:hRule="atLeast"/>
@@ -23031,7 +22870,6 @@
             <w:insideH w:val="none" w:color="auto" w:sz="0" w:space="0"/>
             <w:insideV w:val="none" w:color="auto" w:sz="0" w:space="0"/>
           </w:tblBorders>
-          <w:shd w:val="clear" w:color="auto" w:fill="FFFFFF"/>
         </w:tblPrEx>
         <w:trPr>
           <w:trHeight w:val="342" w:hRule="atLeast"/>
@@ -23136,13 +22974,6 @@
             <w:insideH w:val="none" w:color="auto" w:sz="0" w:space="0"/>
             <w:insideV w:val="none" w:color="auto" w:sz="0" w:space="0"/>
           </w:tblBorders>
-          <w:shd w:val="clear" w:color="auto" w:fill="FFFFFF"/>
-          <w:tblCellMar>
-            <w:top w:w="15" w:type="dxa"/>
-            <w:left w:w="15" w:type="dxa"/>
-            <w:bottom w:w="15" w:type="dxa"/>
-            <w:right w:w="15" w:type="dxa"/>
-          </w:tblCellMar>
         </w:tblPrEx>
         <w:trPr>
           <w:trHeight w:val="342" w:hRule="atLeast"/>
@@ -23247,7 +23078,6 @@
             <w:insideH w:val="none" w:color="auto" w:sz="0" w:space="0"/>
             <w:insideV w:val="none" w:color="auto" w:sz="0" w:space="0"/>
           </w:tblBorders>
-          <w:shd w:val="clear" w:color="auto" w:fill="FFFFFF"/>
         </w:tblPrEx>
         <w:trPr>
           <w:trHeight w:val="366" w:hRule="atLeast"/>
@@ -23379,23 +23209,128 @@
       <w:pPr>
         <w:pStyle w:val="8"/>
       </w:pPr>
-      <w:bookmarkStart w:id="124" w:name="_Toc204968721"/>
-      <w:r>
-        <w:t>A</w:t>
-      </w:r>
+      <w:r>
+        <w:rPr>
+          <w:rFonts w:hint="default"/>
+        </w:rPr>
+        <w:t>The Online Platform for Lip-Reading</w:t>
+      </w:r>
+    </w:p>
+    <w:p/>
+    <w:p>
+      <w:r>
+        <w:drawing>
+          <wp:inline distT="0" distB="0" distL="114300" distR="114300">
+            <wp:extent cx="6872605" cy="4175125"/>
+            <wp:effectExtent l="0" t="0" r="10795" b="15875"/>
+            <wp:docPr id="60" name="Picture 59"/>
+            <wp:cNvGraphicFramePr>
+              <a:graphicFrameLocks xmlns:a="http://schemas.openxmlformats.org/drawingml/2006/main" noChangeAspect="1"/>
+            </wp:cNvGraphicFramePr>
+            <a:graphic xmlns:a="http://schemas.openxmlformats.org/drawingml/2006/main">
+              <a:graphicData uri="http://schemas.openxmlformats.org/drawingml/2006/picture">
+                <pic:pic xmlns:pic="http://schemas.openxmlformats.org/drawingml/2006/picture">
+                  <pic:nvPicPr>
+                    <pic:cNvPr id="60" name="Picture 59"/>
+                    <pic:cNvPicPr>
+                      <a:picLocks noChangeAspect="1"/>
+                    </pic:cNvPicPr>
+                  </pic:nvPicPr>
+                  <pic:blipFill>
+                    <a:blip r:embed="rId35"/>
+                    <a:stretch>
+                      <a:fillRect/>
+                    </a:stretch>
+                  </pic:blipFill>
+                  <pic:spPr>
+                    <a:xfrm>
+                      <a:off x="0" y="0"/>
+                      <a:ext cx="6872605" cy="4175125"/>
+                    </a:xfrm>
+                    <a:prstGeom prst="rect">
+                      <a:avLst/>
+                    </a:prstGeom>
+                  </pic:spPr>
+                </pic:pic>
+              </a:graphicData>
+            </a:graphic>
+          </wp:inline>
+        </w:drawing>
+      </w:r>
+    </w:p>
+    <w:p>
+      <w:pPr>
+        <w:pStyle w:val="81"/>
+        <w:rPr>
+          <w:rFonts w:hint="default"/>
+        </w:rPr>
+      </w:pPr>
+      <w:r>
+        <w:rPr>
+          <w:rFonts w:hint="default"/>
+        </w:rPr>
+        <w:t xml:space="preserve"> The Online Platform for Lip-Reading</w:t>
+      </w:r>
+    </w:p>
+    <w:p>
+      <w:pPr>
+        <w:rPr>
+          <w:rFonts w:hint="default"/>
+        </w:rPr>
+      </w:pPr>
+      <w:r>
+        <w:rPr>
+          <w:rFonts w:hint="default"/>
+        </w:rPr>
+        <w:t>In the online platform, users can choose the video file they want to test the lip-reading model on. The platform</w:t>
+      </w:r>
+    </w:p>
+    <w:p>
+      <w:pPr>
+        <w:rPr>
+          <w:rFonts w:hint="default"/>
+        </w:rPr>
+      </w:pPr>
+      <w:r>
+        <w:rPr>
+          <w:rFonts w:hint="default"/>
+        </w:rPr>
+        <w:t>separates the layout into two sections: the left side displays the video file information (load the video, display the</w:t>
+      </w:r>
+    </w:p>
+    <w:p>
+      <w:pPr>
+        <w:rPr>
+          <w:rFonts w:hint="default"/>
+        </w:rPr>
+      </w:pPr>
+      <w:r>
+        <w:rPr>
+          <w:rFonts w:hint="default"/>
+        </w:rPr>
+        <w:t>alignments) and the right side shows the predicted text and the Word Error Rate (WER), Character Error Rate (CER) as</w:t>
+      </w:r>
+    </w:p>
+    <w:p>
+      <w:pPr>
+        <w:rPr>
+          <w:rFonts w:hint="default"/>
+        </w:rPr>
+      </w:pPr>
+      <w:r>
+        <w:rPr>
+          <w:rFonts w:hint="default"/>
+        </w:rPr>
+        <w:t>well as the accuracy of the mod</w:t>
+      </w:r>
+      <w:bookmarkStart w:id="124" w:name="_GoBack"/>
       <w:bookmarkEnd w:id="124"/>
-    </w:p>
-    <w:p>
-      <w:pPr>
-        <w:numPr>
-          <w:ilvl w:val="0"/>
-          <w:numId w:val="0"/>
-        </w:numPr>
-        <w:ind w:leftChars="0"/>
-        <w:rPr>
-          <w:rFonts w:hint="default"/>
-        </w:rPr>
-      </w:pPr>
+      <w:r>
+        <w:rPr>
+          <w:rFonts w:hint="default"/>
+        </w:rPr>
+        <w:t>el.</w:t>
+      </w:r>
     </w:p>
     <w:p/>
     <w:sectPr>
@@ -23614,7 +23549,7 @@
       <w:fldChar w:fldCharType="separate"/>
     </w:r>
     <w:r>
-      <w:t>List of Figures</w:t>
+      <w:t>List of Abbreviations</w:t>
     </w:r>
     <w:r>
       <w:fldChar w:fldCharType="end"/>
@@ -23639,7 +23574,7 @@
       <w:fldChar w:fldCharType="separate"/>
     </w:r>
     <w:r>
-      <w:t>List of Figures</w:t>
+      <w:t>List of Abbreviations</w:t>
     </w:r>
     <w:r>
       <w:fldChar w:fldCharType="end"/>
@@ -23678,7 +23613,7 @@
       <w:fldChar w:fldCharType="separate"/>
     </w:r>
     <w:r>
-      <w:t>List of Figures</w:t>
+      <w:t>List of Abbreviations</w:t>
     </w:r>
     <w:r>
       <w:fldChar w:fldCharType="end"/>
@@ -23739,7 +23674,7 @@
       <w:fldChar w:fldCharType="separate"/>
     </w:r>
     <w:r>
-      <w:t>System Design</w:t>
+      <w:t>Conclusions</w:t>
     </w:r>
     <w:r>
       <w:fldChar w:fldCharType="end"/>
@@ -23781,7 +23716,7 @@
       <w:fldChar w:fldCharType="separate"/>
     </w:r>
     <w:r>
-      <w:t>List of Figures</w:t>
+      <w:t>List of Abbreviations</w:t>
     </w:r>
     <w:r>
       <w:fldChar w:fldCharType="end"/>
@@ -24556,7 +24491,7 @@
   <w:docDefaults>
     <w:rPrDefault>
       <w:rPr>
-        <w:rFonts w:ascii="Times New Roman" w:hAnsi="Times New Roman" w:eastAsia="SimSun" w:cs="Times New Roman"/>
+        <w:rFonts w:ascii="Times New Roman" w:hAnsi="Times New Roman" w:eastAsia="宋体" w:cs="Times New Roman"/>
       </w:rPr>
     </w:rPrDefault>
     <w:pPrDefault/>
@@ -25144,7 +25079,7 @@
       <w:jc w:val="left"/>
     </w:pPr>
     <w:rPr>
-      <w:rFonts w:hint="eastAsia" w:ascii="SimSun" w:hAnsi="SimSun" w:eastAsia="SimSun" w:cs="SimSun"/>
+      <w:rFonts w:hint="eastAsia" w:ascii="宋体" w:hAnsi="宋体" w:eastAsia="宋体" w:cs="宋体"/>
       <w:kern w:val="0"/>
       <w:sz w:val="24"/>
       <w:szCs w:val="24"/>
@@ -25173,7 +25108,7 @@
       <w:jc w:val="left"/>
     </w:pPr>
     <w:rPr>
-      <w:rFonts w:ascii="Times New Roman" w:hAnsi="Times New Roman" w:eastAsia="SimSun" w:cs="Times New Roman"/>
+      <w:rFonts w:ascii="Times New Roman" w:hAnsi="Times New Roman" w:eastAsia="宋体" w:cs="Times New Roman"/>
       <w:kern w:val="0"/>
       <w:sz w:val="24"/>
       <w:szCs w:val="24"/>

</xml_diff>